<commit_message>
Health & basic attack
Implementerat ett fungerande livsystem med möjlighet att ta skada och
hela sig. Även implementerat funktion för föremål att gå sönder när
spelaren slår på dem med yxan.
</commit_message>
<xml_diff>
--- a/Dokumentation/Iteration 2.docx
+++ b/Dokumentation/Iteration 2.docx
@@ -648,7 +648,7 @@
                 <w:color w:val="000000"/>
                 <w:lang w:eastAsia="sv-SE"/>
               </w:rPr>
-              <w:t>Påbörjad</w:t>
+              <w:t>Klar</w:t>
             </w:r>
           </w:p>
         </w:tc>
@@ -712,7 +712,7 @@
                 <w:color w:val="000000"/>
                 <w:lang w:eastAsia="sv-SE"/>
               </w:rPr>
-              <w:t>5</w:t>
+              <w:t>4</w:t>
             </w:r>
           </w:p>
         </w:tc>
@@ -813,8 +813,10 @@
                 <w:color w:val="000000"/>
                 <w:lang w:eastAsia="sv-SE"/>
               </w:rPr>
-              <w:t>Påbörjad</w:t>
-            </w:r>
+              <w:t>Klar</w:t>
+            </w:r>
+            <w:bookmarkStart w:id="0" w:name="_GoBack"/>
+            <w:bookmarkEnd w:id="0"/>
           </w:p>
         </w:tc>
         <w:tc>
@@ -1961,6 +1963,14 @@
                 <w:lang w:eastAsia="sv-SE"/>
               </w:rPr>
               <w:t>1</w:t>
+            </w:r>
+            <w:r>
+              <w:rPr>
+                <w:rFonts w:ascii="Calibri" w:eastAsia="Times New Roman" w:hAnsi="Calibri" w:cs="Times New Roman"/>
+                <w:color w:val="000000"/>
+                <w:lang w:eastAsia="sv-SE"/>
+              </w:rPr>
+              <w:t>,5</w:t>
             </w:r>
           </w:p>
         </w:tc>
@@ -2449,8 +2459,6 @@
         </w:rPr>
         <w:t xml:space="preserve">eras animationer och </w:t>
       </w:r>
-      <w:bookmarkStart w:id="0" w:name="_GoBack"/>
-      <w:bookmarkEnd w:id="0"/>
       <w:r>
         <w:rPr>
           <w:rFonts w:ascii="Times New Roman" w:hAnsi="Times New Roman" w:cs="Times New Roman"/>
@@ -4310,7 +4318,7 @@
           <w:rPr>
             <w:noProof/>
           </w:rPr>
-          <w:t>2</w:t>
+          <w:t>1</w:t>
         </w:r>
         <w:r>
           <w:rPr>

</xml_diff>

<commit_message>
Enemy animation - Blob
Fixat rörelseanimation för Blob.
</commit_message>
<xml_diff>
--- a/Dokumentation/Iteration 2.docx
+++ b/Dokumentation/Iteration 2.docx
@@ -815,8 +815,6 @@
               </w:rPr>
               <w:t>Klar</w:t>
             </w:r>
-            <w:bookmarkStart w:id="0" w:name="_GoBack"/>
-            <w:bookmarkEnd w:id="0"/>
           </w:p>
         </w:tc>
         <w:tc>
@@ -980,7 +978,7 @@
                 <w:color w:val="000000"/>
                 <w:lang w:eastAsia="sv-SE"/>
               </w:rPr>
-              <w:t>Ej påbörjad</w:t>
+              <w:t>Klar</w:t>
             </w:r>
           </w:p>
         </w:tc>
@@ -1038,6 +1036,14 @@
                 <w:lang w:eastAsia="sv-SE"/>
               </w:rPr>
             </w:pPr>
+            <w:r>
+              <w:rPr>
+                <w:rFonts w:ascii="Calibri" w:eastAsia="Times New Roman" w:hAnsi="Calibri" w:cs="Times New Roman"/>
+                <w:color w:val="000000"/>
+                <w:lang w:eastAsia="sv-SE"/>
+              </w:rPr>
+              <w:t>1</w:t>
+            </w:r>
           </w:p>
         </w:tc>
       </w:tr>
@@ -1195,6 +1201,16 @@
                 <w:lang w:eastAsia="sv-SE"/>
               </w:rPr>
             </w:pPr>
+            <w:r>
+              <w:rPr>
+                <w:rFonts w:ascii="Calibri" w:eastAsia="Times New Roman" w:hAnsi="Calibri" w:cs="Times New Roman"/>
+                <w:color w:val="000000"/>
+                <w:lang w:eastAsia="sv-SE"/>
+              </w:rPr>
+              <w:t>1</w:t>
+            </w:r>
+            <w:bookmarkStart w:id="0" w:name="_GoBack"/>
+            <w:bookmarkEnd w:id="0"/>
           </w:p>
         </w:tc>
       </w:tr>
@@ -1294,7 +1310,7 @@
                 <w:color w:val="000000"/>
                 <w:lang w:eastAsia="sv-SE"/>
               </w:rPr>
-              <w:t>Ej påbörjad</w:t>
+              <w:t>Klar</w:t>
             </w:r>
           </w:p>
         </w:tc>
@@ -1352,6 +1368,14 @@
                 <w:lang w:eastAsia="sv-SE"/>
               </w:rPr>
             </w:pPr>
+            <w:r>
+              <w:rPr>
+                <w:rFonts w:ascii="Calibri" w:eastAsia="Times New Roman" w:hAnsi="Calibri" w:cs="Times New Roman"/>
+                <w:color w:val="000000"/>
+                <w:lang w:eastAsia="sv-SE"/>
+              </w:rPr>
+              <w:t>1</w:t>
+            </w:r>
           </w:p>
         </w:tc>
       </w:tr>

</xml_diff>